<commit_message>
Added code to 3. Sam's Surf Shop
</commit_message>
<xml_diff>
--- a/Module 5 - Unit Testing/2. Unit Testing.docx
+++ b/Module 5 - Unit Testing/2. Unit Testing.docx
@@ -1,6 +1,6 @@
 
 <file path=word/document.xml><?xml version="1.0" encoding="utf-8"?>
-<w:document xmlns:wpc="http://schemas.microsoft.com/office/word/2010/wordprocessingCanvas" xmlns:cx="http://schemas.microsoft.com/office/drawing/2014/chartex" xmlns:cx1="http://schemas.microsoft.com/office/drawing/2015/9/8/chartex" xmlns:cx2="http://schemas.microsoft.com/office/drawing/2015/10/21/chartex" xmlns:cx3="http://schemas.microsoft.com/office/drawing/2016/5/9/chartex" xmlns:cx4="http://schemas.microsoft.com/office/drawing/2016/5/10/chartex" xmlns:cx5="http://schemas.microsoft.com/office/drawing/2016/5/11/chartex" xmlns:cx6="http://schemas.microsoft.com/office/drawing/2016/5/12/chartex" xmlns:cx7="http://schemas.microsoft.com/office/drawing/2016/5/13/chartex" xmlns:cx8="http://schemas.microsoft.com/office/drawing/2016/5/14/chartex" xmlns:mc="http://schemas.openxmlformats.org/markup-compatibility/2006" xmlns:aink="http://schemas.microsoft.com/office/drawing/2016/ink" xmlns:am3d="http://schemas.microsoft.com/office/drawing/2017/model3d" xmlns:o="urn:schemas-microsoft-com:office:office" xmlns:oel="http://schemas.microsoft.com/office/2019/extlst" xmlns:r="http://schemas.openxmlformats.org/officeDocument/2006/relationships" xmlns:m="http://schemas.openxmlformats.org/officeDocument/2006/math" xmlns:v="urn:schemas-microsoft-com:vml" xmlns:wp14="http://schemas.microsoft.com/office/word/2010/wordprocessingDrawing" xmlns:wp="http://schemas.openxmlformats.org/drawingml/2006/wordprocessingDrawing" xmlns:w10="urn:schemas-microsoft-com:office:word" xmlns:w="http://schemas.openxmlformats.org/wordprocessingml/2006/main" xmlns:w14="http://schemas.microsoft.com/office/word/2010/wordml" xmlns:w15="http://schemas.microsoft.com/office/word/2012/wordml" xmlns:w16cex="http://schemas.microsoft.com/office/word/2018/wordml/cex" xmlns:w16cid="http://schemas.microsoft.com/office/word/2016/wordml/cid" xmlns:w16="http://schemas.microsoft.com/office/word/2018/wordml" xmlns:w16du="http://schemas.microsoft.com/office/word/2023/wordml/word16du" xmlns:w16sdtdh="http://schemas.microsoft.com/office/word/2020/wordml/sdtdatahash" xmlns:w16se="http://schemas.microsoft.com/office/word/2015/wordml/symex" xmlns:wpg="http://schemas.microsoft.com/office/word/2010/wordprocessingGroup" xmlns:wpi="http://schemas.microsoft.com/office/word/2010/wordprocessingInk" xmlns:wne="http://schemas.microsoft.com/office/word/2006/wordml" xmlns:wps="http://schemas.microsoft.com/office/word/2010/wordprocessingShape" mc:Ignorable="w14 w15 w16se w16cid w16 w16cex w16sdtdh w16du wp14">
+<w:document xmlns:wpc="http://schemas.microsoft.com/office/word/2010/wordprocessingCanvas" xmlns:cx="http://schemas.microsoft.com/office/drawing/2014/chartex" xmlns:cx1="http://schemas.microsoft.com/office/drawing/2015/9/8/chartex" xmlns:cx2="http://schemas.microsoft.com/office/drawing/2015/10/21/chartex" xmlns:cx3="http://schemas.microsoft.com/office/drawing/2016/5/9/chartex" xmlns:cx4="http://schemas.microsoft.com/office/drawing/2016/5/10/chartex" xmlns:cx5="http://schemas.microsoft.com/office/drawing/2016/5/11/chartex" xmlns:cx6="http://schemas.microsoft.com/office/drawing/2016/5/12/chartex" xmlns:cx7="http://schemas.microsoft.com/office/drawing/2016/5/13/chartex" xmlns:cx8="http://schemas.microsoft.com/office/drawing/2016/5/14/chartex" xmlns:mc="http://schemas.openxmlformats.org/markup-compatibility/2006" xmlns:aink="http://schemas.microsoft.com/office/drawing/2016/ink" xmlns:am3d="http://schemas.microsoft.com/office/drawing/2017/model3d" xmlns:o="urn:schemas-microsoft-com:office:office" xmlns:r="http://schemas.openxmlformats.org/officeDocument/2006/relationships" xmlns:m="http://schemas.openxmlformats.org/officeDocument/2006/math" xmlns:v="urn:schemas-microsoft-com:vml" xmlns:wp14="http://schemas.microsoft.com/office/word/2010/wordprocessingDrawing" xmlns:wp="http://schemas.openxmlformats.org/drawingml/2006/wordprocessingDrawing" xmlns:w10="urn:schemas-microsoft-com:office:word" xmlns:w="http://schemas.openxmlformats.org/wordprocessingml/2006/main" xmlns:w14="http://schemas.microsoft.com/office/word/2010/wordml" xmlns:w15="http://schemas.microsoft.com/office/word/2012/wordml" xmlns:w16cid="http://schemas.microsoft.com/office/word/2016/wordml/cid" xmlns:w16se="http://schemas.microsoft.com/office/word/2015/wordml/symex" xmlns:wpg="http://schemas.microsoft.com/office/word/2010/wordprocessingGroup" xmlns:wpi="http://schemas.microsoft.com/office/word/2010/wordprocessingInk" xmlns:wne="http://schemas.microsoft.com/office/word/2006/wordml" xmlns:wps="http://schemas.microsoft.com/office/word/2010/wordprocessingShape" mc:Ignorable="w14 w15 w16se w16cid wp14">
   <w:body>
     <w:p>
       <w:pPr>
@@ -188,7 +188,7 @@
                 <v:stroke joinstyle="miter"/>
                 <v:path gradientshapeok="t" o:connecttype="rect"/>
               </v:shapetype>
-              <v:shape id="Text Box 4" o:spid="_x0000_s1026" type="#_x0000_t202" style="position:absolute;margin-left:242pt;margin-top:103.65pt;width:210pt;height:45pt;z-index:251661312;visibility:visible;mso-wrap-style:square;mso-width-percent:0;mso-height-percent:0;mso-wrap-distance-left:9pt;mso-wrap-distance-top:0;mso-wrap-distance-right:9pt;mso-wrap-distance-bottom:0;mso-position-horizontal:absolute;mso-position-horizontal-relative:text;mso-position-vertical:absolute;mso-position-vertical-relative:text;mso-width-percent:0;mso-height-percent:0;mso-width-relative:margin;mso-height-relative:margin;v-text-anchor:top" o:gfxdata="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" fillcolor="white [3201]" strokeweight=".5pt">
+              <v:shape id="Text Box 4" o:spid="_x0000_s1026" type="#_x0000_t202" style="position:absolute;margin-left:242pt;margin-top:103.65pt;width:210pt;height:45pt;z-index:251661312;visibility:visible;mso-wrap-style:square;mso-width-percent:0;mso-height-percent:0;mso-wrap-distance-left:9pt;mso-wrap-distance-top:0;mso-wrap-distance-right:9pt;mso-wrap-distance-bottom:0;mso-position-horizontal:absolute;mso-position-horizontal-relative:text;mso-position-vertical:absolute;mso-position-vertical-relative:text;mso-width-percent:0;mso-height-percent:0;mso-width-relative:margin;mso-height-relative:margin;v-text-anchor:top" o:gfxdata="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" fillcolor="white [3201]" strokeweight=".5pt">
                 <v:textbox>
                   <w:txbxContent>
                     <w:p>
@@ -347,7 +347,7 @@
           </mc:Choice>
           <mc:Fallback>
             <w:pict>
-              <v:shape w14:anchorId="557B91EA" id="Text Box 3" o:spid="_x0000_s1027" type="#_x0000_t202" style="position:absolute;margin-left:241.5pt;margin-top:59.25pt;width:210pt;height:45pt;z-index:251659264;visibility:visible;mso-wrap-style:square;mso-width-percent:0;mso-height-percent:0;mso-wrap-distance-left:9pt;mso-wrap-distance-top:0;mso-wrap-distance-right:9pt;mso-wrap-distance-bottom:0;mso-position-horizontal:absolute;mso-position-horizontal-relative:text;mso-position-vertical:absolute;mso-position-vertical-relative:text;mso-width-percent:0;mso-height-percent:0;mso-width-relative:margin;mso-height-relative:margin;v-text-anchor:top" o:gfxdata="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" fillcolor="white [3201]" strokeweight=".5pt">
+              <v:shape w14:anchorId="557B91EA" id="Text Box 3" o:spid="_x0000_s1027" type="#_x0000_t202" style="position:absolute;margin-left:241.5pt;margin-top:59.25pt;width:210pt;height:45pt;z-index:251659264;visibility:visible;mso-wrap-style:square;mso-width-percent:0;mso-height-percent:0;mso-wrap-distance-left:9pt;mso-wrap-distance-top:0;mso-wrap-distance-right:9pt;mso-wrap-distance-bottom:0;mso-position-horizontal:absolute;mso-position-horizontal-relative:text;mso-position-vertical:absolute;mso-position-vertical-relative:text;mso-width-percent:0;mso-height-percent:0;mso-width-relative:margin;mso-height-relative:margin;v-text-anchor:top" o:gfxdata="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" fillcolor="white [3201]" strokeweight=".5pt">
                 <v:textbox>
                   <w:txbxContent>
                     <w:p>
@@ -1254,7 +1254,6 @@
         <w:t xml:space="preserve">- </w:t>
       </w:r>
       <w:proofErr w:type="spellStart"/>
-      <w:proofErr w:type="gramStart"/>
       <w:r>
         <w:rPr>
           <w:b/>
@@ -1272,17 +1271,7 @@
           <w:i/>
           <w:iCs/>
         </w:rPr>
-        <w:t>(</w:t>
-      </w:r>
-      <w:proofErr w:type="gramEnd"/>
-      <w:r>
-        <w:rPr>
-          <w:b/>
-          <w:bCs/>
-          <w:i/>
-          <w:iCs/>
-        </w:rPr>
-        <w:t xml:space="preserve">) </w:t>
+        <w:t xml:space="preserve">() </w:t>
       </w:r>
       <w:r>
         <w:t>– Takes two values as arguments and checks if they are equal, if they are not the test fails</w:t>
@@ -1405,7 +1394,6 @@
         <w:t xml:space="preserve">- </w:t>
       </w:r>
       <w:proofErr w:type="spellStart"/>
-      <w:proofErr w:type="gramStart"/>
       <w:r>
         <w:rPr>
           <w:b/>
@@ -1423,17 +1411,7 @@
           <w:i/>
           <w:iCs/>
         </w:rPr>
-        <w:t>(</w:t>
-      </w:r>
-      <w:proofErr w:type="gramEnd"/>
-      <w:r>
-        <w:rPr>
-          <w:b/>
-          <w:bCs/>
-          <w:i/>
-          <w:iCs/>
-        </w:rPr>
-        <w:t xml:space="preserve">) </w:t>
+        <w:t xml:space="preserve">() </w:t>
       </w:r>
       <w:r>
         <w:t xml:space="preserve">– Takes a single argument and checks to see that the argument evaluates to </w:t>
@@ -1561,7 +1539,6 @@
         <w:t xml:space="preserve">- </w:t>
       </w:r>
       <w:proofErr w:type="spellStart"/>
-      <w:proofErr w:type="gramStart"/>
       <w:r>
         <w:rPr>
           <w:b/>
@@ -1579,17 +1556,7 @@
           <w:i/>
           <w:iCs/>
         </w:rPr>
-        <w:t>(</w:t>
-      </w:r>
-      <w:proofErr w:type="gramEnd"/>
-      <w:r>
-        <w:rPr>
-          <w:b/>
-          <w:bCs/>
-          <w:i/>
-          <w:iCs/>
-        </w:rPr>
-        <w:t xml:space="preserve">) </w:t>
+        <w:t xml:space="preserve">() </w:t>
       </w:r>
       <w:r>
         <w:t>– Takes two arguments and checks that the first argument is less than the second one</w:t>
@@ -1645,7 +1612,6 @@
         <w:t xml:space="preserve">- </w:t>
       </w:r>
       <w:proofErr w:type="spellStart"/>
-      <w:proofErr w:type="gramStart"/>
       <w:r>
         <w:rPr>
           <w:b/>
@@ -1663,17 +1629,7 @@
           <w:i/>
           <w:iCs/>
         </w:rPr>
-        <w:t>(</w:t>
-      </w:r>
-      <w:proofErr w:type="gramEnd"/>
-      <w:r>
-        <w:rPr>
-          <w:b/>
-          <w:bCs/>
-          <w:i/>
-          <w:iCs/>
-        </w:rPr>
-        <w:t xml:space="preserve">) </w:t>
+        <w:t xml:space="preserve">() </w:t>
       </w:r>
       <w:r>
         <w:t xml:space="preserve">– Takes two arguments and checks that their difference, </w:t>
@@ -1805,7 +1761,6 @@
         <w:t xml:space="preserve">- </w:t>
       </w:r>
       <w:proofErr w:type="spellStart"/>
-      <w:proofErr w:type="gramStart"/>
       <w:r>
         <w:rPr>
           <w:b/>
@@ -1823,17 +1778,7 @@
           <w:i/>
           <w:iCs/>
         </w:rPr>
-        <w:t>(</w:t>
-      </w:r>
-      <w:proofErr w:type="gramEnd"/>
-      <w:r>
-        <w:rPr>
-          <w:b/>
-          <w:bCs/>
-          <w:i/>
-          <w:iCs/>
-        </w:rPr>
-        <w:t xml:space="preserve">) </w:t>
+        <w:t xml:space="preserve">() </w:t>
       </w:r>
       <w:r>
         <w:rPr>
@@ -1972,7 +1917,6 @@
         <w:t xml:space="preserve">- </w:t>
       </w:r>
       <w:proofErr w:type="spellStart"/>
-      <w:proofErr w:type="gramStart"/>
       <w:r>
         <w:rPr>
           <w:b/>
@@ -1990,17 +1934,7 @@
           <w:i/>
           <w:iCs/>
         </w:rPr>
-        <w:t>(</w:t>
-      </w:r>
-      <w:proofErr w:type="gramEnd"/>
-      <w:r>
-        <w:rPr>
-          <w:b/>
-          <w:bCs/>
-          <w:i/>
-          <w:iCs/>
-        </w:rPr>
-        <w:t>)</w:t>
+        <w:t>()</w:t>
       </w:r>
       <w:r>
         <w:t xml:space="preserve"> </w:t>
@@ -2224,13 +2158,8 @@
         <w:t>t</w:t>
       </w:r>
       <w:r>
-        <w:t xml:space="preserve">o accomplish </w:t>
-      </w:r>
-      <w:proofErr w:type="gramStart"/>
-      <w:r>
-        <w:t>this</w:t>
-      </w:r>
-      <w:proofErr w:type="gramEnd"/>
+        <w:t>o accomplish this</w:t>
+      </w:r>
     </w:p>
     <w:p>
       <w:pPr>
@@ -2251,13 +2180,8 @@
       </w:r>
       <w:proofErr w:type="spellEnd"/>
       <w:r>
-        <w:t xml:space="preserve"> each iteration of the loop is treated as an individual test. Python will run the code inside of the context manager on each iteration and return the failure as a separate test case </w:t>
-      </w:r>
-      <w:proofErr w:type="gramStart"/>
-      <w:r>
-        <w:t>failure</w:t>
-      </w:r>
-      <w:proofErr w:type="gramEnd"/>
+        <w:t xml:space="preserve"> each iteration of the loop is treated as an individual test. Python will run the code inside of the context manager on each iteration and return the failure as a separate test case failure</w:t>
+      </w:r>
     </w:p>
     <w:p>
       <w:pPr>
@@ -2451,13 +2375,8 @@
                           </w:p>
                           <w:p>
                             <w:r>
-                              <w:t xml:space="preserve">Returns an easier to understand error </w:t>
+                              <w:t>Returns an easier to understand error message</w:t>
                             </w:r>
-                            <w:proofErr w:type="gramStart"/>
-                            <w:r>
-                              <w:t>message</w:t>
-                            </w:r>
-                            <w:proofErr w:type="gramEnd"/>
                           </w:p>
                           <w:p>
                             <w:r>
@@ -2523,7 +2442,7 @@
           </mc:Choice>
           <mc:Fallback>
             <w:pict>
-              <v:shape w14:anchorId="45978C4A" id="Text Box 1" o:spid="_x0000_s1028" type="#_x0000_t202" style="position:absolute;left:0;text-align:left;margin-left:243.35pt;margin-top:5.2pt;width:245.6pt;height:189.75pt;z-index:251662336;visibility:visible;mso-wrap-style:square;mso-width-percent:0;mso-height-percent:0;mso-wrap-distance-left:9pt;mso-wrap-distance-top:0;mso-wrap-distance-right:9pt;mso-wrap-distance-bottom:0;mso-position-horizontal:absolute;mso-position-horizontal-relative:text;mso-position-vertical:absolute;mso-position-vertical-relative:text;mso-width-percent:0;mso-height-percent:0;mso-width-relative:margin;mso-height-relative:margin;v-text-anchor:top" o:gfxdata="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" fillcolor="white [3201]" strokeweight=".5pt">
+              <v:shape w14:anchorId="45978C4A" id="Text Box 1" o:spid="_x0000_s1028" type="#_x0000_t202" style="position:absolute;left:0;text-align:left;margin-left:243.35pt;margin-top:5.2pt;width:245.6pt;height:189.75pt;z-index:251662336;visibility:visible;mso-wrap-style:square;mso-width-percent:0;mso-height-percent:0;mso-wrap-distance-left:9pt;mso-wrap-distance-top:0;mso-wrap-distance-right:9pt;mso-wrap-distance-bottom:0;mso-position-horizontal:absolute;mso-position-horizontal-relative:text;mso-position-vertical:absolute;mso-position-vertical-relative:text;mso-width-percent:0;mso-height-percent:0;mso-width-relative:margin;mso-height-relative:margin;v-text-anchor:top" o:gfxdata="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" fillcolor="white [3201]" strokeweight=".5pt">
                 <v:textbox>
                   <w:txbxContent>
                     <w:p>
@@ -2583,13 +2502,8 @@
                     </w:p>
                     <w:p>
                       <w:r>
-                        <w:t xml:space="preserve">Returns an easier to understand error </w:t>
+                        <w:t>Returns an easier to understand error message</w:t>
                       </w:r>
-                      <w:proofErr w:type="gramStart"/>
-                      <w:r>
-                        <w:t>message</w:t>
-                      </w:r>
-                      <w:proofErr w:type="gramEnd"/>
                     </w:p>
                     <w:p>
                       <w:r>
@@ -2918,7 +2832,7 @@
           </mc:Choice>
           <mc:Fallback>
             <w:pict>
-              <v:shape w14:anchorId="707609A2" id="Text Box 2" o:spid="_x0000_s1029" type="#_x0000_t202" style="position:absolute;left:0;text-align:left;margin-left:325.9pt;margin-top:22.3pt;width:235.1pt;height:193.15pt;z-index:251663360;visibility:visible;mso-wrap-style:square;mso-width-percent:0;mso-height-percent:0;mso-wrap-distance-left:9pt;mso-wrap-distance-top:0;mso-wrap-distance-right:9pt;mso-wrap-distance-bottom:0;mso-position-horizontal:absolute;mso-position-horizontal-relative:text;mso-position-vertical:absolute;mso-position-vertical-relative:text;mso-width-percent:0;mso-height-percent:0;mso-width-relative:margin;mso-height-relative:margin;v-text-anchor:top" o:gfxdata="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" fillcolor="white [3201]" strokeweight=".5pt">
+              <v:shape w14:anchorId="707609A2" id="Text Box 2" o:spid="_x0000_s1029" type="#_x0000_t202" style="position:absolute;left:0;text-align:left;margin-left:325.9pt;margin-top:22.3pt;width:235.1pt;height:193.15pt;z-index:251663360;visibility:visible;mso-wrap-style:square;mso-width-percent:0;mso-height-percent:0;mso-wrap-distance-left:9pt;mso-wrap-distance-top:0;mso-wrap-distance-right:9pt;mso-wrap-distance-bottom:0;mso-position-horizontal:absolute;mso-position-horizontal-relative:text;mso-position-vertical:absolute;mso-position-vertical-relative:text;mso-width-percent:0;mso-height-percent:0;mso-width-relative:margin;mso-height-relative:margin;v-text-anchor:top" o:gfxdata="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" fillcolor="white [3201]" strokeweight=".5pt">
                 <v:textbox>
                   <w:txbxContent>
                     <w:p>
@@ -3190,16 +3104,8 @@
                         <w:txbxContent>
                           <w:p>
                             <w:r>
-                              <w:t xml:space="preserve">- In this scenario we </w:t>
+                              <w:t>- In this scenario we rely on working Bluetooth and there is nothing in the tests that would cause the Bluetooth to stop working. Setup and Teardown only need to happen once</w:t>
                             </w:r>
-                            <w:r>
-                              <w:t xml:space="preserve">rely on working Bluetooth and there is nothing in the tests that would cause the Bluetooth to stop working. Setup and Teardown only need to happen </w:t>
-                            </w:r>
-                            <w:proofErr w:type="gramStart"/>
-                            <w:r>
-                              <w:t>once</w:t>
-                            </w:r>
-                            <w:proofErr w:type="gramEnd"/>
                           </w:p>
                           <w:p>
                             <w:r>
@@ -3335,21 +3241,13 @@
           </mc:Choice>
           <mc:Fallback>
             <w:pict>
-              <v:shape w14:anchorId="3ACE216E" id="_x0000_s1030" type="#_x0000_t202" style="position:absolute;left:0;text-align:left;margin-left:183.9pt;margin-top:76.45pt;width:235.1pt;height:193.5pt;z-index:251665408;visibility:visible;mso-wrap-style:square;mso-width-percent:0;mso-height-percent:0;mso-wrap-distance-left:9pt;mso-wrap-distance-top:0;mso-wrap-distance-right:9pt;mso-wrap-distance-bottom:0;mso-position-horizontal:right;mso-position-horizontal-relative:page;mso-position-vertical:absolute;mso-position-vertical-relative:text;mso-width-percent:0;mso-height-percent:0;mso-width-relative:margin;mso-height-relative:margin;v-text-anchor:top" o:gfxdata="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" fillcolor="white [3201]" strokeweight=".5pt">
+              <v:shape w14:anchorId="3ACE216E" id="_x0000_s1030" type="#_x0000_t202" style="position:absolute;left:0;text-align:left;margin-left:183.9pt;margin-top:76.45pt;width:235.1pt;height:193.5pt;z-index:251665408;visibility:visible;mso-wrap-style:square;mso-width-percent:0;mso-height-percent:0;mso-wrap-distance-left:9pt;mso-wrap-distance-top:0;mso-wrap-distance-right:9pt;mso-wrap-distance-bottom:0;mso-position-horizontal:right;mso-position-horizontal-relative:page;mso-position-vertical:absolute;mso-position-vertical-relative:text;mso-width-percent:0;mso-height-percent:0;mso-width-relative:margin;mso-height-relative:margin;v-text-anchor:top" o:gfxdata="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" fillcolor="white [3201]" strokeweight=".5pt">
                 <v:textbox>
                   <w:txbxContent>
                     <w:p>
                       <w:r>
-                        <w:t xml:space="preserve">- In this scenario we </w:t>
+                        <w:t>- In this scenario we rely on working Bluetooth and there is nothing in the tests that would cause the Bluetooth to stop working. Setup and Teardown only need to happen once</w:t>
                       </w:r>
-                      <w:r>
-                        <w:t xml:space="preserve">rely on working Bluetooth and there is nothing in the tests that would cause the Bluetooth to stop working. Setup and Teardown only need to happen </w:t>
-                      </w:r>
-                      <w:proofErr w:type="gramStart"/>
-                      <w:r>
-                        <w:t>once</w:t>
-                      </w:r>
-                      <w:proofErr w:type="gramEnd"/>
                     </w:p>
                     <w:p>
                       <w:r>
@@ -3576,6 +3474,1199 @@
       <w:pPr>
         <w:jc w:val="both"/>
       </w:pPr>
+      <w:r>
+        <w:t>- Sometimes we want our tests to only run in a particular context (only want them to run on Windows and not Linux or macOS</w:t>
+      </w:r>
+    </w:p>
+    <w:p>
+      <w:pPr>
+        <w:jc w:val="both"/>
+      </w:pPr>
+      <w:r>
+        <w:t xml:space="preserve">- </w:t>
+      </w:r>
+      <w:proofErr w:type="spellStart"/>
+      <w:r>
+        <w:rPr>
+          <w:b/>
+          <w:i/>
+        </w:rPr>
+        <w:t>unittest</w:t>
+      </w:r>
+      <w:proofErr w:type="spellEnd"/>
+      <w:r>
+        <w:t xml:space="preserve"> provides two different ways to skip tests:</w:t>
+      </w:r>
+    </w:p>
+    <w:p>
+      <w:pPr>
+        <w:jc w:val="both"/>
+      </w:pPr>
+      <w:r>
+        <w:t xml:space="preserve">1. </w:t>
+      </w:r>
+      <w:r>
+        <w:rPr>
+          <w:b/>
+          <w:i/>
+        </w:rPr>
+        <w:t>@</w:t>
+      </w:r>
+      <w:proofErr w:type="spellStart"/>
+      <w:r>
+        <w:rPr>
+          <w:b/>
+          <w:i/>
+        </w:rPr>
+        <w:t>unittest</w:t>
+      </w:r>
+      <w:r>
+        <w:rPr>
+          <w:b/>
+          <w:i/>
+        </w:rPr>
+        <w:t>.skipUnless</w:t>
+      </w:r>
+      <w:proofErr w:type="spellEnd"/>
+      <w:r>
+        <w:rPr>
+          <w:b/>
+          <w:i/>
+        </w:rPr>
+        <w:t>()</w:t>
+      </w:r>
+      <w:r>
+        <w:rPr>
+          <w:b/>
+          <w:i/>
+        </w:rPr>
+        <w:t xml:space="preserve">  </w:t>
+      </w:r>
+      <w:r>
+        <w:rPr>
+          <w:b/>
+          <w:i/>
+        </w:rPr>
+        <w:t>/</w:t>
+      </w:r>
+      <w:r>
+        <w:rPr>
+          <w:b/>
+          <w:i/>
+        </w:rPr>
+        <w:t xml:space="preserve">  </w:t>
+      </w:r>
+      <w:r>
+        <w:rPr>
+          <w:b/>
+          <w:i/>
+        </w:rPr>
+        <w:t>@</w:t>
+      </w:r>
+      <w:proofErr w:type="spellStart"/>
+      <w:r>
+        <w:rPr>
+          <w:b/>
+          <w:i/>
+        </w:rPr>
+        <w:t>unittest.skipIf</w:t>
+      </w:r>
+      <w:proofErr w:type="spellEnd"/>
+      <w:r>
+        <w:rPr>
+          <w:b/>
+          <w:i/>
+        </w:rPr>
+        <w:t>()</w:t>
+      </w:r>
+      <w:r>
+        <w:t xml:space="preserve"> </w:t>
+      </w:r>
+      <w:r>
+        <w:t xml:space="preserve">  </w:t>
+      </w:r>
+      <w:r>
+        <w:t>decorator</w:t>
+      </w:r>
+      <w:r>
+        <w:t>s</w:t>
+      </w:r>
+      <w:r>
+        <w:t xml:space="preserve"> </w:t>
+      </w:r>
+    </w:p>
+    <w:p>
+      <w:pPr>
+        <w:jc w:val="both"/>
+      </w:pPr>
+      <w:r>
+        <w:rPr>
+          <w:noProof/>
+        </w:rPr>
+        <mc:AlternateContent>
+          <mc:Choice Requires="wps">
+            <w:drawing>
+              <wp:anchor distT="0" distB="0" distL="114300" distR="114300" simplePos="0" relativeHeight="251668480" behindDoc="0" locked="0" layoutInCell="1" allowOverlap="1" wp14:anchorId="6FD4C84C" wp14:editId="56ECE396">
+                <wp:simplePos x="0" y="0"/>
+                <wp:positionH relativeFrom="column">
+                  <wp:posOffset>2563278</wp:posOffset>
+                </wp:positionH>
+                <wp:positionV relativeFrom="paragraph">
+                  <wp:posOffset>1112528</wp:posOffset>
+                </wp:positionV>
+                <wp:extent cx="2748988" cy="1614668"/>
+                <wp:effectExtent l="0" t="0" r="13335" b="24130"/>
+                <wp:wrapNone/>
+                <wp:docPr id="19" name="Text Box 19"/>
+                <wp:cNvGraphicFramePr/>
+                <a:graphic xmlns:a="http://schemas.openxmlformats.org/drawingml/2006/main">
+                  <a:graphicData uri="http://schemas.microsoft.com/office/word/2010/wordprocessingShape">
+                    <wps:wsp>
+                      <wps:cNvSpPr txBox="1"/>
+                      <wps:spPr>
+                        <a:xfrm>
+                          <a:off x="0" y="0"/>
+                          <a:ext cx="2748988" cy="1614668"/>
+                        </a:xfrm>
+                        <a:prstGeom prst="rect">
+                          <a:avLst/>
+                        </a:prstGeom>
+                        <a:solidFill>
+                          <a:schemeClr val="lt1"/>
+                        </a:solidFill>
+                        <a:ln w="6350">
+                          <a:solidFill>
+                            <a:prstClr val="black"/>
+                          </a:solidFill>
+                        </a:ln>
+                      </wps:spPr>
+                      <wps:txbx>
+                        <w:txbxContent>
+                          <w:p>
+                            <w:r>
+                              <w:rPr>
+                                <w:noProof/>
+                              </w:rPr>
+                              <w:drawing>
+                                <wp:inline distT="0" distB="0" distL="0" distR="0" wp14:anchorId="09C363C6" wp14:editId="27D75CED">
+                                  <wp:extent cx="2395855" cy="1516380"/>
+                                  <wp:effectExtent l="0" t="0" r="4445" b="7620"/>
+                                  <wp:docPr id="21" name="Picture 21"/>
+                                  <wp:cNvGraphicFramePr>
+                                    <a:graphicFrameLocks xmlns:a="http://schemas.openxmlformats.org/drawingml/2006/main" noChangeAspect="1"/>
+                                  </wp:cNvGraphicFramePr>
+                                  <a:graphic xmlns:a="http://schemas.openxmlformats.org/drawingml/2006/main">
+                                    <a:graphicData uri="http://schemas.openxmlformats.org/drawingml/2006/picture">
+                                      <pic:pic xmlns:pic="http://schemas.openxmlformats.org/drawingml/2006/picture">
+                                        <pic:nvPicPr>
+                                          <pic:cNvPr id="1" name=""/>
+                                          <pic:cNvPicPr/>
+                                        </pic:nvPicPr>
+                                        <pic:blipFill>
+                                          <a:blip r:embed="rId38"/>
+                                          <a:stretch>
+                                            <a:fillRect/>
+                                          </a:stretch>
+                                        </pic:blipFill>
+                                        <pic:spPr>
+                                          <a:xfrm>
+                                            <a:off x="0" y="0"/>
+                                            <a:ext cx="2395855" cy="1516380"/>
+                                          </a:xfrm>
+                                          <a:prstGeom prst="rect">
+                                            <a:avLst/>
+                                          </a:prstGeom>
+                                        </pic:spPr>
+                                      </pic:pic>
+                                    </a:graphicData>
+                                  </a:graphic>
+                                </wp:inline>
+                              </w:drawing>
+                            </w:r>
+                          </w:p>
+                        </w:txbxContent>
+                      </wps:txbx>
+                      <wps:bodyPr rot="0" spcFirstLastPara="0" vertOverflow="overflow" horzOverflow="overflow" vert="horz" wrap="square" lIns="91440" tIns="45720" rIns="91440" bIns="45720" numCol="1" spcCol="0" rtlCol="0" fromWordArt="0" anchor="t" anchorCtr="0" forceAA="0" compatLnSpc="1">
+                        <a:prstTxWarp prst="textNoShape">
+                          <a:avLst/>
+                        </a:prstTxWarp>
+                        <a:noAutofit/>
+                      </wps:bodyPr>
+                    </wps:wsp>
+                  </a:graphicData>
+                </a:graphic>
+                <wp14:sizeRelH relativeFrom="margin">
+                  <wp14:pctWidth>0</wp14:pctWidth>
+                </wp14:sizeRelH>
+                <wp14:sizeRelV relativeFrom="margin">
+                  <wp14:pctHeight>0</wp14:pctHeight>
+                </wp14:sizeRelV>
+              </wp:anchor>
+            </w:drawing>
+          </mc:Choice>
+          <mc:Fallback>
+            <w:pict>
+              <v:shape w14:anchorId="6FD4C84C" id="Text Box 19" o:spid="_x0000_s1031" type="#_x0000_t202" style="position:absolute;left:0;text-align:left;margin-left:201.85pt;margin-top:87.6pt;width:216.45pt;height:127.15pt;z-index:251668480;visibility:visible;mso-wrap-style:square;mso-width-percent:0;mso-height-percent:0;mso-wrap-distance-left:9pt;mso-wrap-distance-top:0;mso-wrap-distance-right:9pt;mso-wrap-distance-bottom:0;mso-position-horizontal:absolute;mso-position-horizontal-relative:text;mso-position-vertical:absolute;mso-position-vertical-relative:text;mso-width-percent:0;mso-height-percent:0;mso-width-relative:margin;mso-height-relative:margin;v-text-anchor:top" o:gfxdata="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" fillcolor="white [3201]" strokeweight=".5pt">
+                <v:textbox>
+                  <w:txbxContent>
+                    <w:p>
+                      <w:r>
+                        <w:rPr>
+                          <w:noProof/>
+                        </w:rPr>
+                        <w:drawing>
+                          <wp:inline distT="0" distB="0" distL="0" distR="0" wp14:anchorId="09C363C6" wp14:editId="27D75CED">
+                            <wp:extent cx="2395855" cy="1516380"/>
+                            <wp:effectExtent l="0" t="0" r="4445" b="7620"/>
+                            <wp:docPr id="21" name="Picture 21"/>
+                            <wp:cNvGraphicFramePr>
+                              <a:graphicFrameLocks xmlns:a="http://schemas.openxmlformats.org/drawingml/2006/main" noChangeAspect="1"/>
+                            </wp:cNvGraphicFramePr>
+                            <a:graphic xmlns:a="http://schemas.openxmlformats.org/drawingml/2006/main">
+                              <a:graphicData uri="http://schemas.openxmlformats.org/drawingml/2006/picture">
+                                <pic:pic xmlns:pic="http://schemas.openxmlformats.org/drawingml/2006/picture">
+                                  <pic:nvPicPr>
+                                    <pic:cNvPr id="1" name=""/>
+                                    <pic:cNvPicPr/>
+                                  </pic:nvPicPr>
+                                  <pic:blipFill>
+                                    <a:blip r:embed="rId38"/>
+                                    <a:stretch>
+                                      <a:fillRect/>
+                                    </a:stretch>
+                                  </pic:blipFill>
+                                  <pic:spPr>
+                                    <a:xfrm>
+                                      <a:off x="0" y="0"/>
+                                      <a:ext cx="2395855" cy="1516380"/>
+                                    </a:xfrm>
+                                    <a:prstGeom prst="rect">
+                                      <a:avLst/>
+                                    </a:prstGeom>
+                                  </pic:spPr>
+                                </pic:pic>
+                              </a:graphicData>
+                            </a:graphic>
+                          </wp:inline>
+                        </w:drawing>
+                      </w:r>
+                    </w:p>
+                  </w:txbxContent>
+                </v:textbox>
+              </v:shape>
+            </w:pict>
+          </mc:Fallback>
+        </mc:AlternateContent>
+      </w:r>
+      <w:r>
+        <w:rPr>
+          <w:noProof/>
+        </w:rPr>
+        <mc:AlternateContent>
+          <mc:Choice Requires="wps">
+            <w:drawing>
+              <wp:anchor distT="0" distB="0" distL="114300" distR="114300" simplePos="0" relativeHeight="251666432" behindDoc="0" locked="0" layoutInCell="1" allowOverlap="1" wp14:anchorId="30FBDC34" wp14:editId="6DA44D15">
+                <wp:simplePos x="0" y="0"/>
+                <wp:positionH relativeFrom="column">
+                  <wp:posOffset>2563624</wp:posOffset>
+                </wp:positionH>
+                <wp:positionV relativeFrom="paragraph">
+                  <wp:posOffset>8038</wp:posOffset>
+                </wp:positionV>
+                <wp:extent cx="2598516" cy="1105383"/>
+                <wp:effectExtent l="0" t="0" r="11430" b="19050"/>
+                <wp:wrapNone/>
+                <wp:docPr id="17" name="Text Box 17"/>
+                <wp:cNvGraphicFramePr/>
+                <a:graphic xmlns:a="http://schemas.openxmlformats.org/drawingml/2006/main">
+                  <a:graphicData uri="http://schemas.microsoft.com/office/word/2010/wordprocessingShape">
+                    <wps:wsp>
+                      <wps:cNvSpPr txBox="1"/>
+                      <wps:spPr>
+                        <a:xfrm>
+                          <a:off x="0" y="0"/>
+                          <a:ext cx="2598516" cy="1105383"/>
+                        </a:xfrm>
+                        <a:prstGeom prst="rect">
+                          <a:avLst/>
+                        </a:prstGeom>
+                        <a:solidFill>
+                          <a:schemeClr val="lt1"/>
+                        </a:solidFill>
+                        <a:ln w="6350">
+                          <a:solidFill>
+                            <a:prstClr val="black"/>
+                          </a:solidFill>
+                        </a:ln>
+                      </wps:spPr>
+                      <wps:txbx>
+                        <w:txbxContent>
+                          <w:p>
+                            <w:r>
+                              <w:rPr>
+                                <w:noProof/>
+                              </w:rPr>
+                              <w:drawing>
+                                <wp:inline distT="0" distB="0" distL="0" distR="0" wp14:anchorId="5628945B" wp14:editId="3193ABC8">
+                                  <wp:extent cx="2437765" cy="965835"/>
+                                  <wp:effectExtent l="0" t="0" r="635" b="5715"/>
+                                  <wp:docPr id="18" name="Picture 18"/>
+                                  <wp:cNvGraphicFramePr>
+                                    <a:graphicFrameLocks xmlns:a="http://schemas.openxmlformats.org/drawingml/2006/main" noChangeAspect="1"/>
+                                  </wp:cNvGraphicFramePr>
+                                  <a:graphic xmlns:a="http://schemas.openxmlformats.org/drawingml/2006/main">
+                                    <a:graphicData uri="http://schemas.openxmlformats.org/drawingml/2006/picture">
+                                      <pic:pic xmlns:pic="http://schemas.openxmlformats.org/drawingml/2006/picture">
+                                        <pic:nvPicPr>
+                                          <pic:cNvPr id="1" name=""/>
+                                          <pic:cNvPicPr/>
+                                        </pic:nvPicPr>
+                                        <pic:blipFill>
+                                          <a:blip r:embed="rId39"/>
+                                          <a:stretch>
+                                            <a:fillRect/>
+                                          </a:stretch>
+                                        </pic:blipFill>
+                                        <pic:spPr>
+                                          <a:xfrm>
+                                            <a:off x="0" y="0"/>
+                                            <a:ext cx="2437765" cy="965835"/>
+                                          </a:xfrm>
+                                          <a:prstGeom prst="rect">
+                                            <a:avLst/>
+                                          </a:prstGeom>
+                                        </pic:spPr>
+                                      </pic:pic>
+                                    </a:graphicData>
+                                  </a:graphic>
+                                </wp:inline>
+                              </w:drawing>
+                            </w:r>
+                          </w:p>
+                        </w:txbxContent>
+                      </wps:txbx>
+                      <wps:bodyPr rot="0" spcFirstLastPara="0" vertOverflow="overflow" horzOverflow="overflow" vert="horz" wrap="square" lIns="91440" tIns="45720" rIns="91440" bIns="45720" numCol="1" spcCol="0" rtlCol="0" fromWordArt="0" anchor="t" anchorCtr="0" forceAA="0" compatLnSpc="1">
+                        <a:prstTxWarp prst="textNoShape">
+                          <a:avLst/>
+                        </a:prstTxWarp>
+                        <a:noAutofit/>
+                      </wps:bodyPr>
+                    </wps:wsp>
+                  </a:graphicData>
+                </a:graphic>
+                <wp14:sizeRelH relativeFrom="margin">
+                  <wp14:pctWidth>0</wp14:pctWidth>
+                </wp14:sizeRelH>
+                <wp14:sizeRelV relativeFrom="margin">
+                  <wp14:pctHeight>0</wp14:pctHeight>
+                </wp14:sizeRelV>
+              </wp:anchor>
+            </w:drawing>
+          </mc:Choice>
+          <mc:Fallback>
+            <w:pict>
+              <v:shape w14:anchorId="30FBDC34" id="Text Box 17" o:spid="_x0000_s1032" type="#_x0000_t202" style="position:absolute;left:0;text-align:left;margin-left:201.85pt;margin-top:.65pt;width:204.6pt;height:87.05pt;z-index:251666432;visibility:visible;mso-wrap-style:square;mso-width-percent:0;mso-height-percent:0;mso-wrap-distance-left:9pt;mso-wrap-distance-top:0;mso-wrap-distance-right:9pt;mso-wrap-distance-bottom:0;mso-position-horizontal:absolute;mso-position-horizontal-relative:text;mso-position-vertical:absolute;mso-position-vertical-relative:text;mso-width-percent:0;mso-height-percent:0;mso-width-relative:margin;mso-height-relative:margin;v-text-anchor:top" o:gfxdata="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" fillcolor="white [3201]" strokeweight=".5pt">
+                <v:textbox>
+                  <w:txbxContent>
+                    <w:p>
+                      <w:r>
+                        <w:rPr>
+                          <w:noProof/>
+                        </w:rPr>
+                        <w:drawing>
+                          <wp:inline distT="0" distB="0" distL="0" distR="0" wp14:anchorId="5628945B" wp14:editId="3193ABC8">
+                            <wp:extent cx="2437765" cy="965835"/>
+                            <wp:effectExtent l="0" t="0" r="635" b="5715"/>
+                            <wp:docPr id="18" name="Picture 18"/>
+                            <wp:cNvGraphicFramePr>
+                              <a:graphicFrameLocks xmlns:a="http://schemas.openxmlformats.org/drawingml/2006/main" noChangeAspect="1"/>
+                            </wp:cNvGraphicFramePr>
+                            <a:graphic xmlns:a="http://schemas.openxmlformats.org/drawingml/2006/main">
+                              <a:graphicData uri="http://schemas.openxmlformats.org/drawingml/2006/picture">
+                                <pic:pic xmlns:pic="http://schemas.openxmlformats.org/drawingml/2006/picture">
+                                  <pic:nvPicPr>
+                                    <pic:cNvPr id="1" name=""/>
+                                    <pic:cNvPicPr/>
+                                  </pic:nvPicPr>
+                                  <pic:blipFill>
+                                    <a:blip r:embed="rId39"/>
+                                    <a:stretch>
+                                      <a:fillRect/>
+                                    </a:stretch>
+                                  </pic:blipFill>
+                                  <pic:spPr>
+                                    <a:xfrm>
+                                      <a:off x="0" y="0"/>
+                                      <a:ext cx="2437765" cy="965835"/>
+                                    </a:xfrm>
+                                    <a:prstGeom prst="rect">
+                                      <a:avLst/>
+                                    </a:prstGeom>
+                                  </pic:spPr>
+                                </pic:pic>
+                              </a:graphicData>
+                            </a:graphic>
+                          </wp:inline>
+                        </w:drawing>
+                      </w:r>
+                    </w:p>
+                  </w:txbxContent>
+                </v:textbox>
+              </v:shape>
+            </w:pict>
+          </mc:Fallback>
+        </mc:AlternateContent>
+      </w:r>
+      <w:r>
+        <w:rPr>
+          <w:noProof/>
+        </w:rPr>
+        <w:drawing>
+          <wp:inline distT="0" distB="0" distL="0" distR="0" wp14:anchorId="50C8CFCF" wp14:editId="43AFA846">
+            <wp:extent cx="2293241" cy="2505919"/>
+            <wp:effectExtent l="0" t="0" r="0" b="8890"/>
+            <wp:docPr id="16" name="Picture 16"/>
+            <wp:cNvGraphicFramePr>
+              <a:graphicFrameLocks xmlns:a="http://schemas.openxmlformats.org/drawingml/2006/main" noChangeAspect="1"/>
+            </wp:cNvGraphicFramePr>
+            <a:graphic xmlns:a="http://schemas.openxmlformats.org/drawingml/2006/main">
+              <a:graphicData uri="http://schemas.openxmlformats.org/drawingml/2006/picture">
+                <pic:pic xmlns:pic="http://schemas.openxmlformats.org/drawingml/2006/picture">
+                  <pic:nvPicPr>
+                    <pic:cNvPr id="1" name=""/>
+                    <pic:cNvPicPr/>
+                  </pic:nvPicPr>
+                  <pic:blipFill>
+                    <a:blip r:embed="rId40"/>
+                    <a:stretch>
+                      <a:fillRect/>
+                    </a:stretch>
+                  </pic:blipFill>
+                  <pic:spPr>
+                    <a:xfrm>
+                      <a:off x="0" y="0"/>
+                      <a:ext cx="2339600" cy="2556578"/>
+                    </a:xfrm>
+                    <a:prstGeom prst="rect">
+                      <a:avLst/>
+                    </a:prstGeom>
+                  </pic:spPr>
+                </pic:pic>
+              </a:graphicData>
+            </a:graphic>
+          </wp:inline>
+        </w:drawing>
+      </w:r>
+    </w:p>
+    <w:p>
+      <w:pPr>
+        <w:jc w:val="both"/>
+        <w:rPr>
+          <w:b/>
+          <w:i/>
+        </w:rPr>
+      </w:pPr>
+      <w:r>
+        <w:rPr>
+          <w:noProof/>
+        </w:rPr>
+        <mc:AlternateContent>
+          <mc:Choice Requires="wps">
+            <w:drawing>
+              <wp:anchor distT="0" distB="0" distL="114300" distR="114300" simplePos="0" relativeHeight="251670528" behindDoc="0" locked="0" layoutInCell="1" allowOverlap="1" wp14:anchorId="393D51ED" wp14:editId="3D055A4F">
+                <wp:simplePos x="0" y="0"/>
+                <wp:positionH relativeFrom="column">
+                  <wp:posOffset>2580953</wp:posOffset>
+                </wp:positionH>
+                <wp:positionV relativeFrom="paragraph">
+                  <wp:posOffset>292028</wp:posOffset>
+                </wp:positionV>
+                <wp:extent cx="2598516" cy="1105383"/>
+                <wp:effectExtent l="0" t="0" r="11430" b="19050"/>
+                <wp:wrapNone/>
+                <wp:docPr id="23" name="Text Box 23"/>
+                <wp:cNvGraphicFramePr/>
+                <a:graphic xmlns:a="http://schemas.openxmlformats.org/drawingml/2006/main">
+                  <a:graphicData uri="http://schemas.microsoft.com/office/word/2010/wordprocessingShape">
+                    <wps:wsp>
+                      <wps:cNvSpPr txBox="1"/>
+                      <wps:spPr>
+                        <a:xfrm>
+                          <a:off x="0" y="0"/>
+                          <a:ext cx="2598516" cy="1105383"/>
+                        </a:xfrm>
+                        <a:prstGeom prst="rect">
+                          <a:avLst/>
+                        </a:prstGeom>
+                        <a:solidFill>
+                          <a:schemeClr val="lt1"/>
+                        </a:solidFill>
+                        <a:ln w="6350">
+                          <a:solidFill>
+                            <a:prstClr val="black"/>
+                          </a:solidFill>
+                        </a:ln>
+                      </wps:spPr>
+                      <wps:txbx>
+                        <w:txbxContent>
+                          <w:p>
+                            <w:r>
+                              <w:rPr>
+                                <w:noProof/>
+                              </w:rPr>
+                              <w:drawing>
+                                <wp:inline distT="0" distB="0" distL="0" distR="0" wp14:anchorId="225A7D7D" wp14:editId="4EC726A1">
+                                  <wp:extent cx="2409190" cy="974090"/>
+                                  <wp:effectExtent l="0" t="0" r="0" b="0"/>
+                                  <wp:docPr id="25" name="Picture 25"/>
+                                  <wp:cNvGraphicFramePr>
+                                    <a:graphicFrameLocks xmlns:a="http://schemas.openxmlformats.org/drawingml/2006/main" noChangeAspect="1"/>
+                                  </wp:cNvGraphicFramePr>
+                                  <a:graphic xmlns:a="http://schemas.openxmlformats.org/drawingml/2006/main">
+                                    <a:graphicData uri="http://schemas.openxmlformats.org/drawingml/2006/picture">
+                                      <pic:pic xmlns:pic="http://schemas.openxmlformats.org/drawingml/2006/picture">
+                                        <pic:nvPicPr>
+                                          <pic:cNvPr id="1" name=""/>
+                                          <pic:cNvPicPr/>
+                                        </pic:nvPicPr>
+                                        <pic:blipFill>
+                                          <a:blip r:embed="rId41"/>
+                                          <a:stretch>
+                                            <a:fillRect/>
+                                          </a:stretch>
+                                        </pic:blipFill>
+                                        <pic:spPr>
+                                          <a:xfrm>
+                                            <a:off x="0" y="0"/>
+                                            <a:ext cx="2409190" cy="974090"/>
+                                          </a:xfrm>
+                                          <a:prstGeom prst="rect">
+                                            <a:avLst/>
+                                          </a:prstGeom>
+                                        </pic:spPr>
+                                      </pic:pic>
+                                    </a:graphicData>
+                                  </a:graphic>
+                                </wp:inline>
+                              </w:drawing>
+                            </w:r>
+                          </w:p>
+                        </w:txbxContent>
+                      </wps:txbx>
+                      <wps:bodyPr rot="0" spcFirstLastPara="0" vertOverflow="overflow" horzOverflow="overflow" vert="horz" wrap="square" lIns="91440" tIns="45720" rIns="91440" bIns="45720" numCol="1" spcCol="0" rtlCol="0" fromWordArt="0" anchor="t" anchorCtr="0" forceAA="0" compatLnSpc="1">
+                        <a:prstTxWarp prst="textNoShape">
+                          <a:avLst/>
+                        </a:prstTxWarp>
+                        <a:noAutofit/>
+                      </wps:bodyPr>
+                    </wps:wsp>
+                  </a:graphicData>
+                </a:graphic>
+                <wp14:sizeRelH relativeFrom="margin">
+                  <wp14:pctWidth>0</wp14:pctWidth>
+                </wp14:sizeRelH>
+                <wp14:sizeRelV relativeFrom="margin">
+                  <wp14:pctHeight>0</wp14:pctHeight>
+                </wp14:sizeRelV>
+              </wp:anchor>
+            </w:drawing>
+          </mc:Choice>
+          <mc:Fallback>
+            <w:pict>
+              <v:shape w14:anchorId="393D51ED" id="Text Box 23" o:spid="_x0000_s1033" type="#_x0000_t202" style="position:absolute;left:0;text-align:left;margin-left:203.2pt;margin-top:23pt;width:204.6pt;height:87.05pt;z-index:251670528;visibility:visible;mso-wrap-style:square;mso-width-percent:0;mso-height-percent:0;mso-wrap-distance-left:9pt;mso-wrap-distance-top:0;mso-wrap-distance-right:9pt;mso-wrap-distance-bottom:0;mso-position-horizontal:absolute;mso-position-horizontal-relative:text;mso-position-vertical:absolute;mso-position-vertical-relative:text;mso-width-percent:0;mso-height-percent:0;mso-width-relative:margin;mso-height-relative:margin;v-text-anchor:top" o:gfxdata="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" fillcolor="white [3201]" strokeweight=".5pt">
+                <v:textbox>
+                  <w:txbxContent>
+                    <w:p>
+                      <w:r>
+                        <w:rPr>
+                          <w:noProof/>
+                        </w:rPr>
+                        <w:drawing>
+                          <wp:inline distT="0" distB="0" distL="0" distR="0" wp14:anchorId="225A7D7D" wp14:editId="4EC726A1">
+                            <wp:extent cx="2409190" cy="974090"/>
+                            <wp:effectExtent l="0" t="0" r="0" b="0"/>
+                            <wp:docPr id="25" name="Picture 25"/>
+                            <wp:cNvGraphicFramePr>
+                              <a:graphicFrameLocks xmlns:a="http://schemas.openxmlformats.org/drawingml/2006/main" noChangeAspect="1"/>
+                            </wp:cNvGraphicFramePr>
+                            <a:graphic xmlns:a="http://schemas.openxmlformats.org/drawingml/2006/main">
+                              <a:graphicData uri="http://schemas.openxmlformats.org/drawingml/2006/picture">
+                                <pic:pic xmlns:pic="http://schemas.openxmlformats.org/drawingml/2006/picture">
+                                  <pic:nvPicPr>
+                                    <pic:cNvPr id="1" name=""/>
+                                    <pic:cNvPicPr/>
+                                  </pic:nvPicPr>
+                                  <pic:blipFill>
+                                    <a:blip r:embed="rId41"/>
+                                    <a:stretch>
+                                      <a:fillRect/>
+                                    </a:stretch>
+                                  </pic:blipFill>
+                                  <pic:spPr>
+                                    <a:xfrm>
+                                      <a:off x="0" y="0"/>
+                                      <a:ext cx="2409190" cy="974090"/>
+                                    </a:xfrm>
+                                    <a:prstGeom prst="rect">
+                                      <a:avLst/>
+                                    </a:prstGeom>
+                                  </pic:spPr>
+                                </pic:pic>
+                              </a:graphicData>
+                            </a:graphic>
+                          </wp:inline>
+                        </w:drawing>
+                      </w:r>
+                    </w:p>
+                  </w:txbxContent>
+                </v:textbox>
+              </v:shape>
+            </w:pict>
+          </mc:Fallback>
+        </mc:AlternateContent>
+      </w:r>
+      <w:r>
+        <w:t xml:space="preserve">2. </w:t>
+      </w:r>
+      <w:proofErr w:type="spellStart"/>
+      <w:r>
+        <w:rPr>
+          <w:b/>
+          <w:i/>
+        </w:rPr>
+        <w:t>skipTest</w:t>
+      </w:r>
+      <w:proofErr w:type="spellEnd"/>
+      <w:r>
+        <w:rPr>
+          <w:b/>
+          <w:i/>
+        </w:rPr>
+        <w:t>()</w:t>
+      </w:r>
+    </w:p>
+    <w:p>
+      <w:pPr>
+        <w:jc w:val="both"/>
+      </w:pPr>
+      <w:r>
+        <w:rPr>
+          <w:noProof/>
+        </w:rPr>
+        <w:drawing>
+          <wp:inline distT="0" distB="0" distL="0" distR="0" wp14:anchorId="133372C6" wp14:editId="29B42316">
+            <wp:extent cx="2314937" cy="1570130"/>
+            <wp:effectExtent l="0" t="0" r="0" b="0"/>
+            <wp:docPr id="22" name="Picture 22"/>
+            <wp:cNvGraphicFramePr>
+              <a:graphicFrameLocks xmlns:a="http://schemas.openxmlformats.org/drawingml/2006/main" noChangeAspect="1"/>
+            </wp:cNvGraphicFramePr>
+            <a:graphic xmlns:a="http://schemas.openxmlformats.org/drawingml/2006/main">
+              <a:graphicData uri="http://schemas.openxmlformats.org/drawingml/2006/picture">
+                <pic:pic xmlns:pic="http://schemas.openxmlformats.org/drawingml/2006/picture">
+                  <pic:nvPicPr>
+                    <pic:cNvPr id="1" name=""/>
+                    <pic:cNvPicPr/>
+                  </pic:nvPicPr>
+                  <pic:blipFill>
+                    <a:blip r:embed="rId42"/>
+                    <a:stretch>
+                      <a:fillRect/>
+                    </a:stretch>
+                  </pic:blipFill>
+                  <pic:spPr>
+                    <a:xfrm>
+                      <a:off x="0" y="0"/>
+                      <a:ext cx="2373076" cy="1609563"/>
+                    </a:xfrm>
+                    <a:prstGeom prst="rect">
+                      <a:avLst/>
+                    </a:prstGeom>
+                  </pic:spPr>
+                </pic:pic>
+              </a:graphicData>
+            </a:graphic>
+          </wp:inline>
+        </w:drawing>
+      </w:r>
+    </w:p>
+    <w:p>
+      <w:pPr>
+        <w:jc w:val="both"/>
+        <w:rPr>
+          <w:b/>
+          <w:u w:val="single"/>
+        </w:rPr>
+      </w:pPr>
+      <w:r>
+        <w:t xml:space="preserve"> </w:t>
+      </w:r>
+      <w:r>
+        <w:rPr>
+          <w:b/>
+          <w:u w:val="single"/>
+        </w:rPr>
+        <w:t>Expected Failures:</w:t>
+      </w:r>
+    </w:p>
+    <w:p>
+      <w:pPr>
+        <w:jc w:val="both"/>
+      </w:pPr>
+      <w:r>
+        <w:t xml:space="preserve">- </w:t>
+      </w:r>
+      <w:r>
+        <w:t>Sometimes we have a test that we know will fail, this could be due to a known bug or its designed to fail on purpose</w:t>
+      </w:r>
+    </w:p>
+    <w:p>
+      <w:pPr>
+        <w:jc w:val="both"/>
+      </w:pPr>
+      <w:r>
+        <w:t xml:space="preserve">- Rather than skipping this test, </w:t>
+      </w:r>
+      <w:proofErr w:type="spellStart"/>
+      <w:r>
+        <w:rPr>
+          <w:b/>
+          <w:i/>
+        </w:rPr>
+        <w:t>unittest</w:t>
+      </w:r>
+      <w:proofErr w:type="spellEnd"/>
+      <w:r>
+        <w:t xml:space="preserve"> provides a way to mark the test as an expected failure</w:t>
+      </w:r>
+      <w:r>
+        <w:t xml:space="preserve">. </w:t>
+      </w:r>
+    </w:p>
+    <w:p>
+      <w:pPr>
+        <w:jc w:val="both"/>
+      </w:pPr>
+      <w:r>
+        <w:rPr>
+          <w:noProof/>
+        </w:rPr>
+        <mc:AlternateContent>
+          <mc:Choice Requires="wps">
+            <w:drawing>
+              <wp:anchor distT="0" distB="0" distL="114300" distR="114300" simplePos="0" relativeHeight="251658239" behindDoc="0" locked="0" layoutInCell="1" allowOverlap="1" wp14:anchorId="66865B7B" wp14:editId="527F1A9C">
+                <wp:simplePos x="0" y="0"/>
+                <wp:positionH relativeFrom="margin">
+                  <wp:posOffset>2395880</wp:posOffset>
+                </wp:positionH>
+                <wp:positionV relativeFrom="paragraph">
+                  <wp:posOffset>162415</wp:posOffset>
+                </wp:positionV>
+                <wp:extent cx="4936603" cy="364602"/>
+                <wp:effectExtent l="0" t="0" r="16510" b="16510"/>
+                <wp:wrapNone/>
+                <wp:docPr id="30" name="Text Box 30"/>
+                <wp:cNvGraphicFramePr/>
+                <a:graphic xmlns:a="http://schemas.openxmlformats.org/drawingml/2006/main">
+                  <a:graphicData uri="http://schemas.microsoft.com/office/word/2010/wordprocessingShape">
+                    <wps:wsp>
+                      <wps:cNvSpPr txBox="1"/>
+                      <wps:spPr>
+                        <a:xfrm>
+                          <a:off x="0" y="0"/>
+                          <a:ext cx="4936603" cy="364602"/>
+                        </a:xfrm>
+                        <a:prstGeom prst="rect">
+                          <a:avLst/>
+                        </a:prstGeom>
+                        <a:solidFill>
+                          <a:schemeClr val="lt1"/>
+                        </a:solidFill>
+                        <a:ln w="6350">
+                          <a:solidFill>
+                            <a:prstClr val="black"/>
+                          </a:solidFill>
+                        </a:ln>
+                      </wps:spPr>
+                      <wps:txbx>
+                        <w:txbxContent>
+                          <w:p>
+                            <w:r>
+                              <w:rPr>
+                                <w:noProof/>
+                              </w:rPr>
+                              <w:drawing>
+                                <wp:inline distT="0" distB="0" distL="0" distR="0" wp14:anchorId="5D72C411" wp14:editId="200BD230">
+                                  <wp:extent cx="4820832" cy="266699"/>
+                                  <wp:effectExtent l="0" t="0" r="0" b="635"/>
+                                  <wp:docPr id="32" name="Picture 32"/>
+                                  <wp:cNvGraphicFramePr>
+                                    <a:graphicFrameLocks xmlns:a="http://schemas.openxmlformats.org/drawingml/2006/main" noChangeAspect="1"/>
+                                  </wp:cNvGraphicFramePr>
+                                  <a:graphic xmlns:a="http://schemas.openxmlformats.org/drawingml/2006/main">
+                                    <a:graphicData uri="http://schemas.openxmlformats.org/drawingml/2006/picture">
+                                      <pic:pic xmlns:pic="http://schemas.openxmlformats.org/drawingml/2006/picture">
+                                        <pic:nvPicPr>
+                                          <pic:cNvPr id="1" name=""/>
+                                          <pic:cNvPicPr/>
+                                        </pic:nvPicPr>
+                                        <pic:blipFill>
+                                          <a:blip r:embed="rId43"/>
+                                          <a:stretch>
+                                            <a:fillRect/>
+                                          </a:stretch>
+                                        </pic:blipFill>
+                                        <pic:spPr>
+                                          <a:xfrm>
+                                            <a:off x="0" y="0"/>
+                                            <a:ext cx="5101803" cy="282243"/>
+                                          </a:xfrm>
+                                          <a:prstGeom prst="rect">
+                                            <a:avLst/>
+                                          </a:prstGeom>
+                                        </pic:spPr>
+                                      </pic:pic>
+                                    </a:graphicData>
+                                  </a:graphic>
+                                </wp:inline>
+                              </w:drawing>
+                            </w:r>
+                          </w:p>
+                        </w:txbxContent>
+                      </wps:txbx>
+                      <wps:bodyPr rot="0" spcFirstLastPara="0" vertOverflow="overflow" horzOverflow="overflow" vert="horz" wrap="square" lIns="91440" tIns="45720" rIns="91440" bIns="45720" numCol="1" spcCol="0" rtlCol="0" fromWordArt="0" anchor="t" anchorCtr="0" forceAA="0" compatLnSpc="1">
+                        <a:prstTxWarp prst="textNoShape">
+                          <a:avLst/>
+                        </a:prstTxWarp>
+                        <a:noAutofit/>
+                      </wps:bodyPr>
+                    </wps:wsp>
+                  </a:graphicData>
+                </a:graphic>
+                <wp14:sizeRelH relativeFrom="margin">
+                  <wp14:pctWidth>0</wp14:pctWidth>
+                </wp14:sizeRelH>
+                <wp14:sizeRelV relativeFrom="margin">
+                  <wp14:pctHeight>0</wp14:pctHeight>
+                </wp14:sizeRelV>
+              </wp:anchor>
+            </w:drawing>
+          </mc:Choice>
+          <mc:Fallback>
+            <w:pict>
+              <v:shape w14:anchorId="66865B7B" id="Text Box 30" o:spid="_x0000_s1034" type="#_x0000_t202" style="position:absolute;left:0;text-align:left;margin-left:188.65pt;margin-top:12.8pt;width:388.7pt;height:28.7pt;z-index:251658239;visibility:visible;mso-wrap-style:square;mso-width-percent:0;mso-height-percent:0;mso-wrap-distance-left:9pt;mso-wrap-distance-top:0;mso-wrap-distance-right:9pt;mso-wrap-distance-bottom:0;mso-position-horizontal:absolute;mso-position-horizontal-relative:margin;mso-position-vertical:absolute;mso-position-vertical-relative:text;mso-width-percent:0;mso-height-percent:0;mso-width-relative:margin;mso-height-relative:margin;v-text-anchor:top" o:gfxdata="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" fillcolor="white [3201]" strokeweight=".5pt">
+                <v:textbox>
+                  <w:txbxContent>
+                    <w:p>
+                      <w:r>
+                        <w:rPr>
+                          <w:noProof/>
+                        </w:rPr>
+                        <w:drawing>
+                          <wp:inline distT="0" distB="0" distL="0" distR="0" wp14:anchorId="5D72C411" wp14:editId="200BD230">
+                            <wp:extent cx="4820832" cy="266699"/>
+                            <wp:effectExtent l="0" t="0" r="0" b="635"/>
+                            <wp:docPr id="32" name="Picture 32"/>
+                            <wp:cNvGraphicFramePr>
+                              <a:graphicFrameLocks xmlns:a="http://schemas.openxmlformats.org/drawingml/2006/main" noChangeAspect="1"/>
+                            </wp:cNvGraphicFramePr>
+                            <a:graphic xmlns:a="http://schemas.openxmlformats.org/drawingml/2006/main">
+                              <a:graphicData uri="http://schemas.openxmlformats.org/drawingml/2006/picture">
+                                <pic:pic xmlns:pic="http://schemas.openxmlformats.org/drawingml/2006/picture">
+                                  <pic:nvPicPr>
+                                    <pic:cNvPr id="1" name=""/>
+                                    <pic:cNvPicPr/>
+                                  </pic:nvPicPr>
+                                  <pic:blipFill>
+                                    <a:blip r:embed="rId43"/>
+                                    <a:stretch>
+                                      <a:fillRect/>
+                                    </a:stretch>
+                                  </pic:blipFill>
+                                  <pic:spPr>
+                                    <a:xfrm>
+                                      <a:off x="0" y="0"/>
+                                      <a:ext cx="5101803" cy="282243"/>
+                                    </a:xfrm>
+                                    <a:prstGeom prst="rect">
+                                      <a:avLst/>
+                                    </a:prstGeom>
+                                  </pic:spPr>
+                                </pic:pic>
+                              </a:graphicData>
+                            </a:graphic>
+                          </wp:inline>
+                        </w:drawing>
+                      </w:r>
+                    </w:p>
+                  </w:txbxContent>
+                </v:textbox>
+                <w10:wrap anchorx="margin"/>
+              </v:shape>
+            </w:pict>
+          </mc:Fallback>
+        </mc:AlternateContent>
+      </w:r>
+      <w:r>
+        <w:t xml:space="preserve">- Expected failures are counted as </w:t>
+      </w:r>
+      <w:r>
+        <w:rPr>
+          <w:u w:val="single"/>
+        </w:rPr>
+        <w:t>passed</w:t>
+      </w:r>
+      <w:r>
+        <w:t xml:space="preserve"> in our test results. If the test passes when we expected it to fail then it is marked as failed in test results</w:t>
+      </w:r>
+    </w:p>
+    <w:p>
+      <w:pPr>
+        <w:spacing w:line="480" w:lineRule="auto"/>
+        <w:jc w:val="both"/>
+      </w:pPr>
+      <w:r>
+        <w:rPr>
+          <w:noProof/>
+        </w:rPr>
+        <mc:AlternateContent>
+          <mc:Choice Requires="wps">
+            <w:drawing>
+              <wp:anchor distT="0" distB="0" distL="114300" distR="114300" simplePos="0" relativeHeight="251672576" behindDoc="0" locked="0" layoutInCell="1" allowOverlap="1" wp14:anchorId="27C7193E" wp14:editId="7D1C9A36">
+                <wp:simplePos x="0" y="0"/>
+                <wp:positionH relativeFrom="column">
+                  <wp:posOffset>2436471</wp:posOffset>
+                </wp:positionH>
+                <wp:positionV relativeFrom="paragraph">
+                  <wp:posOffset>434123</wp:posOffset>
+                </wp:positionV>
+                <wp:extent cx="2598516" cy="1105383"/>
+                <wp:effectExtent l="0" t="0" r="11430" b="19050"/>
+                <wp:wrapNone/>
+                <wp:docPr id="27" name="Text Box 27"/>
+                <wp:cNvGraphicFramePr/>
+                <a:graphic xmlns:a="http://schemas.openxmlformats.org/drawingml/2006/main">
+                  <a:graphicData uri="http://schemas.microsoft.com/office/word/2010/wordprocessingShape">
+                    <wps:wsp>
+                      <wps:cNvSpPr txBox="1"/>
+                      <wps:spPr>
+                        <a:xfrm>
+                          <a:off x="0" y="0"/>
+                          <a:ext cx="2598516" cy="1105383"/>
+                        </a:xfrm>
+                        <a:prstGeom prst="rect">
+                          <a:avLst/>
+                        </a:prstGeom>
+                        <a:solidFill>
+                          <a:schemeClr val="lt1"/>
+                        </a:solidFill>
+                        <a:ln w="6350">
+                          <a:solidFill>
+                            <a:prstClr val="black"/>
+                          </a:solidFill>
+                        </a:ln>
+                      </wps:spPr>
+                      <wps:txbx>
+                        <w:txbxContent>
+                          <w:p>
+                            <w:r>
+                              <w:rPr>
+                                <w:noProof/>
+                              </w:rPr>
+                              <w:drawing>
+                                <wp:inline distT="0" distB="0" distL="0" distR="0" wp14:anchorId="6045A4F2" wp14:editId="6521BA90">
+                                  <wp:extent cx="2409190" cy="962660"/>
+                                  <wp:effectExtent l="0" t="0" r="0" b="8890"/>
+                                  <wp:docPr id="29" name="Picture 29"/>
+                                  <wp:cNvGraphicFramePr>
+                                    <a:graphicFrameLocks xmlns:a="http://schemas.openxmlformats.org/drawingml/2006/main" noChangeAspect="1"/>
+                                  </wp:cNvGraphicFramePr>
+                                  <a:graphic xmlns:a="http://schemas.openxmlformats.org/drawingml/2006/main">
+                                    <a:graphicData uri="http://schemas.openxmlformats.org/drawingml/2006/picture">
+                                      <pic:pic xmlns:pic="http://schemas.openxmlformats.org/drawingml/2006/picture">
+                                        <pic:nvPicPr>
+                                          <pic:cNvPr id="1" name=""/>
+                                          <pic:cNvPicPr/>
+                                        </pic:nvPicPr>
+                                        <pic:blipFill>
+                                          <a:blip r:embed="rId44"/>
+                                          <a:stretch>
+                                            <a:fillRect/>
+                                          </a:stretch>
+                                        </pic:blipFill>
+                                        <pic:spPr>
+                                          <a:xfrm>
+                                            <a:off x="0" y="0"/>
+                                            <a:ext cx="2409190" cy="962660"/>
+                                          </a:xfrm>
+                                          <a:prstGeom prst="rect">
+                                            <a:avLst/>
+                                          </a:prstGeom>
+                                        </pic:spPr>
+                                      </pic:pic>
+                                    </a:graphicData>
+                                  </a:graphic>
+                                </wp:inline>
+                              </w:drawing>
+                            </w:r>
+                          </w:p>
+                        </w:txbxContent>
+                      </wps:txbx>
+                      <wps:bodyPr rot="0" spcFirstLastPara="0" vertOverflow="overflow" horzOverflow="overflow" vert="horz" wrap="square" lIns="91440" tIns="45720" rIns="91440" bIns="45720" numCol="1" spcCol="0" rtlCol="0" fromWordArt="0" anchor="t" anchorCtr="0" forceAA="0" compatLnSpc="1">
+                        <a:prstTxWarp prst="textNoShape">
+                          <a:avLst/>
+                        </a:prstTxWarp>
+                        <a:noAutofit/>
+                      </wps:bodyPr>
+                    </wps:wsp>
+                  </a:graphicData>
+                </a:graphic>
+                <wp14:sizeRelH relativeFrom="margin">
+                  <wp14:pctWidth>0</wp14:pctWidth>
+                </wp14:sizeRelH>
+                <wp14:sizeRelV relativeFrom="margin">
+                  <wp14:pctHeight>0</wp14:pctHeight>
+                </wp14:sizeRelV>
+              </wp:anchor>
+            </w:drawing>
+          </mc:Choice>
+          <mc:Fallback>
+            <w:pict>
+              <v:shape w14:anchorId="27C7193E" id="Text Box 27" o:spid="_x0000_s1035" type="#_x0000_t202" style="position:absolute;left:0;text-align:left;margin-left:191.85pt;margin-top:34.2pt;width:204.6pt;height:87.05pt;z-index:251672576;visibility:visible;mso-wrap-style:square;mso-width-percent:0;mso-height-percent:0;mso-wrap-distance-left:9pt;mso-wrap-distance-top:0;mso-wrap-distance-right:9pt;mso-wrap-distance-bottom:0;mso-position-horizontal:absolute;mso-position-horizontal-relative:text;mso-position-vertical:absolute;mso-position-vertical-relative:text;mso-width-percent:0;mso-height-percent:0;mso-width-relative:margin;mso-height-relative:margin;v-text-anchor:top" o:gfxdata="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" fillcolor="white [3201]" strokeweight=".5pt">
+                <v:textbox>
+                  <w:txbxContent>
+                    <w:p>
+                      <w:r>
+                        <w:rPr>
+                          <w:noProof/>
+                        </w:rPr>
+                        <w:drawing>
+                          <wp:inline distT="0" distB="0" distL="0" distR="0" wp14:anchorId="6045A4F2" wp14:editId="6521BA90">
+                            <wp:extent cx="2409190" cy="962660"/>
+                            <wp:effectExtent l="0" t="0" r="0" b="8890"/>
+                            <wp:docPr id="29" name="Picture 29"/>
+                            <wp:cNvGraphicFramePr>
+                              <a:graphicFrameLocks xmlns:a="http://schemas.openxmlformats.org/drawingml/2006/main" noChangeAspect="1"/>
+                            </wp:cNvGraphicFramePr>
+                            <a:graphic xmlns:a="http://schemas.openxmlformats.org/drawingml/2006/main">
+                              <a:graphicData uri="http://schemas.openxmlformats.org/drawingml/2006/picture">
+                                <pic:pic xmlns:pic="http://schemas.openxmlformats.org/drawingml/2006/picture">
+                                  <pic:nvPicPr>
+                                    <pic:cNvPr id="1" name=""/>
+                                    <pic:cNvPicPr/>
+                                  </pic:nvPicPr>
+                                  <pic:blipFill>
+                                    <a:blip r:embed="rId44"/>
+                                    <a:stretch>
+                                      <a:fillRect/>
+                                    </a:stretch>
+                                  </pic:blipFill>
+                                  <pic:spPr>
+                                    <a:xfrm>
+                                      <a:off x="0" y="0"/>
+                                      <a:ext cx="2409190" cy="962660"/>
+                                    </a:xfrm>
+                                    <a:prstGeom prst="rect">
+                                      <a:avLst/>
+                                    </a:prstGeom>
+                                  </pic:spPr>
+                                </pic:pic>
+                              </a:graphicData>
+                            </a:graphic>
+                          </wp:inline>
+                        </w:drawing>
+                      </w:r>
+                    </w:p>
+                  </w:txbxContent>
+                </v:textbox>
+              </v:shape>
+            </w:pict>
+          </mc:Fallback>
+        </mc:AlternateContent>
+      </w:r>
+      <w:r>
+        <w:t xml:space="preserve">- Use the </w:t>
+      </w:r>
+      <w:r>
+        <w:rPr>
+          <w:b/>
+          <w:i/>
+        </w:rPr>
+        <w:t>@</w:t>
+      </w:r>
+      <w:proofErr w:type="spellStart"/>
+      <w:r>
+        <w:rPr>
+          <w:b/>
+          <w:i/>
+        </w:rPr>
+        <w:t>unittest.expectedFailure</w:t>
+      </w:r>
+      <w:proofErr w:type="spellEnd"/>
+      <w:r>
+        <w:rPr>
+          <w:b/>
+          <w:i/>
+        </w:rPr>
+        <w:t xml:space="preserve"> </w:t>
+      </w:r>
+      <w:r>
+        <w:t>decorato</w:t>
+      </w:r>
+      <w:r>
+        <w:t>r</w:t>
+      </w:r>
+      <w:bookmarkStart w:id="0" w:name="_GoBack"/>
+      <w:bookmarkEnd w:id="0"/>
+    </w:p>
+    <w:p>
+      <w:pPr>
+        <w:spacing w:line="480" w:lineRule="auto"/>
+        <w:jc w:val="both"/>
+      </w:pPr>
+      <w:r>
+        <w:rPr>
+          <w:noProof/>
+        </w:rPr>
+        <w:drawing>
+          <wp:inline distT="0" distB="0" distL="0" distR="0" wp14:anchorId="40A0F764" wp14:editId="2F41C18C">
+            <wp:extent cx="2339530" cy="1035934"/>
+            <wp:effectExtent l="0" t="0" r="3810" b="0"/>
+            <wp:docPr id="26" name="Picture 26"/>
+            <wp:cNvGraphicFramePr>
+              <a:graphicFrameLocks xmlns:a="http://schemas.openxmlformats.org/drawingml/2006/main" noChangeAspect="1"/>
+            </wp:cNvGraphicFramePr>
+            <a:graphic xmlns:a="http://schemas.openxmlformats.org/drawingml/2006/main">
+              <a:graphicData uri="http://schemas.openxmlformats.org/drawingml/2006/picture">
+                <pic:pic xmlns:pic="http://schemas.openxmlformats.org/drawingml/2006/picture">
+                  <pic:nvPicPr>
+                    <pic:cNvPr id="1" name=""/>
+                    <pic:cNvPicPr/>
+                  </pic:nvPicPr>
+                  <pic:blipFill>
+                    <a:blip r:embed="rId45"/>
+                    <a:stretch>
+                      <a:fillRect/>
+                    </a:stretch>
+                  </pic:blipFill>
+                  <pic:spPr>
+                    <a:xfrm>
+                      <a:off x="0" y="0"/>
+                      <a:ext cx="2485447" cy="1100546"/>
+                    </a:xfrm>
+                    <a:prstGeom prst="rect">
+                      <a:avLst/>
+                    </a:prstGeom>
+                  </pic:spPr>
+                </pic:pic>
+              </a:graphicData>
+            </a:graphic>
+          </wp:inline>
+        </w:drawing>
+      </w:r>
+      <w:r>
+        <w:t xml:space="preserve"> </w:t>
+      </w:r>
     </w:p>
     <w:sectPr>
       <w:pgSz w:w="12240" w:h="15840"/>
@@ -3588,7 +4679,7 @@
 </file>
 
 <file path=word/numbering.xml><?xml version="1.0" encoding="utf-8"?>
-<w:numbering xmlns:wpc="http://schemas.microsoft.com/office/word/2010/wordprocessingCanvas" xmlns:cx="http://schemas.microsoft.com/office/drawing/2014/chartex" xmlns:cx1="http://schemas.microsoft.com/office/drawing/2015/9/8/chartex" xmlns:cx2="http://schemas.microsoft.com/office/drawing/2015/10/21/chartex" xmlns:cx3="http://schemas.microsoft.com/office/drawing/2016/5/9/chartex" xmlns:cx4="http://schemas.microsoft.com/office/drawing/2016/5/10/chartex" xmlns:cx5="http://schemas.microsoft.com/office/drawing/2016/5/11/chartex" xmlns:cx6="http://schemas.microsoft.com/office/drawing/2016/5/12/chartex" xmlns:cx7="http://schemas.microsoft.com/office/drawing/2016/5/13/chartex" xmlns:cx8="http://schemas.microsoft.com/office/drawing/2016/5/14/chartex" xmlns:mc="http://schemas.openxmlformats.org/markup-compatibility/2006" xmlns:aink="http://schemas.microsoft.com/office/drawing/2016/ink" xmlns:am3d="http://schemas.microsoft.com/office/drawing/2017/model3d" xmlns:o="urn:schemas-microsoft-com:office:office" xmlns:oel="http://schemas.microsoft.com/office/2019/extlst" xmlns:r="http://schemas.openxmlformats.org/officeDocument/2006/relationships" xmlns:m="http://schemas.openxmlformats.org/officeDocument/2006/math" xmlns:v="urn:schemas-microsoft-com:vml" xmlns:wp14="http://schemas.microsoft.com/office/word/2010/wordprocessingDrawing" xmlns:wp="http://schemas.openxmlformats.org/drawingml/2006/wordprocessingDrawing" xmlns:w10="urn:schemas-microsoft-com:office:word" xmlns:w="http://schemas.openxmlformats.org/wordprocessingml/2006/main" xmlns:w14="http://schemas.microsoft.com/office/word/2010/wordml" xmlns:w15="http://schemas.microsoft.com/office/word/2012/wordml" xmlns:w16cex="http://schemas.microsoft.com/office/word/2018/wordml/cex" xmlns:w16cid="http://schemas.microsoft.com/office/word/2016/wordml/cid" xmlns:w16="http://schemas.microsoft.com/office/word/2018/wordml" xmlns:w16du="http://schemas.microsoft.com/office/word/2023/wordml/word16du" xmlns:w16sdtdh="http://schemas.microsoft.com/office/word/2020/wordml/sdtdatahash" xmlns:w16se="http://schemas.microsoft.com/office/word/2015/wordml/symex" xmlns:wpg="http://schemas.microsoft.com/office/word/2010/wordprocessingGroup" xmlns:wpi="http://schemas.microsoft.com/office/word/2010/wordprocessingInk" xmlns:wne="http://schemas.microsoft.com/office/word/2006/wordml" xmlns:wps="http://schemas.microsoft.com/office/word/2010/wordprocessingShape" mc:Ignorable="w14 w15 w16se w16cid w16 w16cex w16sdtdh w16du wp14">
+<w:numbering xmlns:wpc="http://schemas.microsoft.com/office/word/2010/wordprocessingCanvas" xmlns:cx="http://schemas.microsoft.com/office/drawing/2014/chartex" xmlns:cx1="http://schemas.microsoft.com/office/drawing/2015/9/8/chartex" xmlns:cx2="http://schemas.microsoft.com/office/drawing/2015/10/21/chartex" xmlns:cx3="http://schemas.microsoft.com/office/drawing/2016/5/9/chartex" xmlns:cx4="http://schemas.microsoft.com/office/drawing/2016/5/10/chartex" xmlns:cx5="http://schemas.microsoft.com/office/drawing/2016/5/11/chartex" xmlns:cx6="http://schemas.microsoft.com/office/drawing/2016/5/12/chartex" xmlns:cx7="http://schemas.microsoft.com/office/drawing/2016/5/13/chartex" xmlns:cx8="http://schemas.microsoft.com/office/drawing/2016/5/14/chartex" xmlns:mc="http://schemas.openxmlformats.org/markup-compatibility/2006" xmlns:aink="http://schemas.microsoft.com/office/drawing/2016/ink" xmlns:am3d="http://schemas.microsoft.com/office/drawing/2017/model3d" xmlns:o="urn:schemas-microsoft-com:office:office" xmlns:r="http://schemas.openxmlformats.org/officeDocument/2006/relationships" xmlns:m="http://schemas.openxmlformats.org/officeDocument/2006/math" xmlns:v="urn:schemas-microsoft-com:vml" xmlns:wp14="http://schemas.microsoft.com/office/word/2010/wordprocessingDrawing" xmlns:wp="http://schemas.openxmlformats.org/drawingml/2006/wordprocessingDrawing" xmlns:w10="urn:schemas-microsoft-com:office:word" xmlns:w="http://schemas.openxmlformats.org/wordprocessingml/2006/main" xmlns:w14="http://schemas.microsoft.com/office/word/2010/wordml" xmlns:w15="http://schemas.microsoft.com/office/word/2012/wordml" xmlns:w16cid="http://schemas.microsoft.com/office/word/2016/wordml/cid" xmlns:w16se="http://schemas.microsoft.com/office/word/2015/wordml/symex" xmlns:wpg="http://schemas.microsoft.com/office/word/2010/wordprocessingGroup" xmlns:wpi="http://schemas.microsoft.com/office/word/2010/wordprocessingInk" xmlns:wne="http://schemas.microsoft.com/office/word/2006/wordml" xmlns:wps="http://schemas.microsoft.com/office/word/2010/wordprocessingShape" mc:Ignorable="w14 w15 w16se w16cid wp14">
   <w:abstractNum w:abstractNumId="0" w15:restartNumberingAfterBreak="0">
     <w:nsid w:val="06354B60"/>
     <w:multiLevelType w:val="hybridMultilevel"/>
@@ -4037,23 +5128,23 @@
       </w:rPr>
     </w:lvl>
   </w:abstractNum>
-  <w:num w:numId="1" w16cid:durableId="1778021567">
+  <w:num w:numId="1">
     <w:abstractNumId w:val="2"/>
   </w:num>
-  <w:num w:numId="2" w16cid:durableId="311252595">
+  <w:num w:numId="2">
     <w:abstractNumId w:val="1"/>
   </w:num>
-  <w:num w:numId="3" w16cid:durableId="1756130675">
+  <w:num w:numId="3">
     <w:abstractNumId w:val="3"/>
   </w:num>
-  <w:num w:numId="4" w16cid:durableId="519127259">
+  <w:num w:numId="4">
     <w:abstractNumId w:val="0"/>
   </w:num>
 </w:numbering>
 </file>
 
 <file path=word/styles.xml><?xml version="1.0" encoding="utf-8"?>
-<w:styles xmlns:mc="http://schemas.openxmlformats.org/markup-compatibility/2006" xmlns:r="http://schemas.openxmlformats.org/officeDocument/2006/relationships" xmlns:w="http://schemas.openxmlformats.org/wordprocessingml/2006/main" xmlns:w14="http://schemas.microsoft.com/office/word/2010/wordml" xmlns:w15="http://schemas.microsoft.com/office/word/2012/wordml" xmlns:w16cex="http://schemas.microsoft.com/office/word/2018/wordml/cex" xmlns:w16cid="http://schemas.microsoft.com/office/word/2016/wordml/cid" xmlns:w16="http://schemas.microsoft.com/office/word/2018/wordml" xmlns:w16du="http://schemas.microsoft.com/office/word/2023/wordml/word16du" xmlns:w16sdtdh="http://schemas.microsoft.com/office/word/2020/wordml/sdtdatahash" xmlns:w16se="http://schemas.microsoft.com/office/word/2015/wordml/symex" mc:Ignorable="w14 w15 w16se w16cid w16 w16cex w16sdtdh w16du">
+<w:styles xmlns:mc="http://schemas.openxmlformats.org/markup-compatibility/2006" xmlns:r="http://schemas.openxmlformats.org/officeDocument/2006/relationships" xmlns:w="http://schemas.openxmlformats.org/wordprocessingml/2006/main" xmlns:w14="http://schemas.microsoft.com/office/word/2010/wordml" xmlns:w15="http://schemas.microsoft.com/office/word/2012/wordml" xmlns:w16cid="http://schemas.microsoft.com/office/word/2016/wordml/cid" xmlns:w16se="http://schemas.microsoft.com/office/word/2015/wordml/symex" mc:Ignorable="w14 w15 w16se w16cid">
   <w:docDefaults>
     <w:rPrDefault>
       <w:rPr>
@@ -4069,7 +5160,7 @@
       </w:pPr>
     </w:pPrDefault>
   </w:docDefaults>
-  <w:latentStyles w:defLockedState="0" w:defUIPriority="99" w:defSemiHidden="0" w:defUnhideWhenUsed="0" w:defQFormat="0" w:count="376">
+  <w:latentStyles w:defLockedState="0" w:defUIPriority="99" w:defSemiHidden="0" w:defUnhideWhenUsed="0" w:defQFormat="0" w:count="375">
     <w:lsdException w:name="Normal" w:uiPriority="0" w:qFormat="1"/>
     <w:lsdException w:name="heading 1" w:uiPriority="9" w:qFormat="1"/>
     <w:lsdException w:name="heading 2" w:semiHidden="1" w:uiPriority="9" w:unhideWhenUsed="1" w:qFormat="1"/>
@@ -4445,7 +5536,6 @@
     <w:lsdException w:name="Smart Hyperlink" w:semiHidden="1" w:unhideWhenUsed="1"/>
     <w:lsdException w:name="Hashtag" w:semiHidden="1" w:unhideWhenUsed="1"/>
     <w:lsdException w:name="Unresolved Mention" w:semiHidden="1" w:unhideWhenUsed="1"/>
-    <w:lsdException w:name="Smart Link" w:semiHidden="1" w:unhideWhenUsed="1"/>
   </w:latentStyles>
   <w:style w:type="paragraph" w:default="1" w:styleId="Normal">
     <w:name w:val="Normal"/>
@@ -4454,6 +5544,7 @@
   <w:style w:type="character" w:default="1" w:styleId="DefaultParagraphFont">
     <w:name w:val="Default Paragraph Font"/>
     <w:uiPriority w:val="1"/>
+    <w:semiHidden/>
     <w:unhideWhenUsed/>
   </w:style>
   <w:style w:type="table" w:default="1" w:styleId="TableNormal">

</xml_diff>